<commit_message>
Final Report with Links to Git Repository
</commit_message>
<xml_diff>
--- a/CelineHo_Project_Report.docx
+++ b/CelineHo_Project_Report.docx
@@ -26831,8 +26831,6 @@
         </w:rPr>
         <w:t xml:space="preserve"> earlier in this section</w:t>
       </w:r>
-      <w:bookmarkStart w:id="0" w:name="_GoBack"/>
-      <w:bookmarkEnd w:id="0"/>
     </w:p>
     <w:p>
       <w:pPr>
@@ -35487,32 +35485,50 @@
     </w:p>
     <w:p>
       <w:pPr>
-        <w:rPr>
-          <w:rFonts w:ascii="Times New Roman" w:eastAsiaTheme="minorEastAsia" w:hAnsi="Times New Roman" w:cs="Times New Roman"/>
-          <w:sz w:val="24"/>
-          <w:szCs w:val="24"/>
-        </w:rPr>
-      </w:pPr>
+        <w:ind w:firstLine="720"/>
+        <w:rPr>
+          <w:rFonts w:ascii="Times New Roman" w:eastAsiaTheme="minorEastAsia" w:hAnsi="Times New Roman" w:cs="Times New Roman"/>
+          <w:sz w:val="24"/>
+          <w:szCs w:val="24"/>
+        </w:rPr>
+      </w:pPr>
+      <w:bookmarkStart w:id="0" w:name="_GoBack"/>
+      <w:r>
+        <w:rPr>
+          <w:rFonts w:ascii="Times New Roman" w:eastAsiaTheme="minorEastAsia" w:hAnsi="Times New Roman" w:cs="Times New Roman"/>
+          <w:sz w:val="24"/>
+          <w:szCs w:val="24"/>
+        </w:rPr>
+        <w:t xml:space="preserve">The git repositories with all commits and histories will be uploaded to Blackboard, but they can also be viewed at the links shown below. </w:t>
+      </w:r>
     </w:p>
     <w:p>
       <w:pPr>
-        <w:jc w:val="center"/>
-        <w:rPr>
-          <w:rFonts w:ascii="Times New Roman" w:eastAsiaTheme="minorEastAsia" w:hAnsi="Times New Roman" w:cs="Times New Roman"/>
-          <w:b/>
-          <w:sz w:val="24"/>
-          <w:szCs w:val="24"/>
-        </w:rPr>
-      </w:pPr>
-      <w:r>
-        <w:rPr>
-          <w:rFonts w:ascii="Times New Roman" w:eastAsiaTheme="minorEastAsia" w:hAnsi="Times New Roman" w:cs="Times New Roman"/>
-          <w:b/>
-          <w:sz w:val="24"/>
-          <w:szCs w:val="24"/>
-        </w:rPr>
-        <w:t>References</w:t>
-      </w:r>
+        <w:rPr>
+          <w:rFonts w:ascii="Times New Roman" w:eastAsiaTheme="minorEastAsia" w:hAnsi="Times New Roman" w:cs="Times New Roman"/>
+          <w:sz w:val="24"/>
+          <w:szCs w:val="24"/>
+        </w:rPr>
+      </w:pPr>
+      <w:r>
+        <w:rPr>
+          <w:rFonts w:ascii="Times New Roman" w:eastAsiaTheme="minorEastAsia" w:hAnsi="Times New Roman" w:cs="Times New Roman"/>
+          <w:sz w:val="24"/>
+          <w:szCs w:val="24"/>
+        </w:rPr>
+        <w:t xml:space="preserve">For working code: </w:t>
+      </w:r>
+      <w:hyperlink r:id="rId20" w:history="1">
+        <w:r>
+          <w:rPr>
+            <w:rStyle w:val="Hyperlink"/>
+            <w:rFonts w:ascii="Times New Roman" w:eastAsiaTheme="minorEastAsia" w:hAnsi="Times New Roman" w:cs="Times New Roman"/>
+            <w:sz w:val="24"/>
+            <w:szCs w:val="24"/>
+          </w:rPr>
+          <w:t>https://github.com/celinepho/project-src</w:t>
+        </w:r>
+      </w:hyperlink>
     </w:p>
     <w:p>
       <w:pPr>
@@ -35522,27 +35538,85 @@
           <w:szCs w:val="24"/>
         </w:rPr>
       </w:pPr>
-      <w:proofErr w:type="spellStart"/>
-      <w:r>
-        <w:rPr>
-          <w:rFonts w:ascii="Times New Roman" w:eastAsiaTheme="minorEastAsia" w:hAnsi="Times New Roman" w:cs="Times New Roman"/>
-          <w:sz w:val="24"/>
-          <w:szCs w:val="24"/>
-        </w:rPr>
-        <w:t>Caminha</w:t>
-      </w:r>
-      <w:proofErr w:type="spellEnd"/>
-      <w:r>
-        <w:rPr>
-          <w:rFonts w:ascii="Times New Roman" w:eastAsiaTheme="minorEastAsia" w:hAnsi="Times New Roman" w:cs="Times New Roman"/>
-          <w:sz w:val="24"/>
-          <w:szCs w:val="24"/>
-        </w:rPr>
-        <w:t xml:space="preserve">, G (2018, March 13). The CFL Condition and How to Choose Your Timestep Size. </w:t>
-      </w:r>
+      <w:r>
+        <w:rPr>
+          <w:rFonts w:ascii="Times New Roman" w:eastAsiaTheme="minorEastAsia" w:hAnsi="Times New Roman" w:cs="Times New Roman"/>
+          <w:sz w:val="24"/>
+          <w:szCs w:val="24"/>
+        </w:rPr>
+        <w:t xml:space="preserve">For final report: </w:t>
+      </w:r>
+      <w:hyperlink r:id="rId21" w:history="1">
+        <w:r>
+          <w:rPr>
+            <w:rStyle w:val="Hyperlink"/>
+            <w:rFonts w:ascii="Times New Roman" w:eastAsiaTheme="minorEastAsia" w:hAnsi="Times New Roman" w:cs="Times New Roman"/>
+            <w:sz w:val="24"/>
+            <w:szCs w:val="24"/>
+          </w:rPr>
+          <w:t>https://github.com/celinepho/project-doc</w:t>
+        </w:r>
+      </w:hyperlink>
+    </w:p>
+    <w:bookmarkEnd w:id="0"/>
+    <w:p>
+      <w:pPr>
+        <w:rPr>
+          <w:rFonts w:ascii="Times New Roman" w:eastAsiaTheme="minorEastAsia" w:hAnsi="Times New Roman" w:cs="Times New Roman"/>
+          <w:sz w:val="24"/>
+          <w:szCs w:val="24"/>
+        </w:rPr>
+      </w:pPr>
     </w:p>
     <w:p>
       <w:pPr>
+        <w:jc w:val="center"/>
+        <w:rPr>
+          <w:rFonts w:ascii="Times New Roman" w:eastAsiaTheme="minorEastAsia" w:hAnsi="Times New Roman" w:cs="Times New Roman"/>
+          <w:b/>
+          <w:sz w:val="24"/>
+          <w:szCs w:val="24"/>
+        </w:rPr>
+      </w:pPr>
+      <w:r>
+        <w:rPr>
+          <w:rFonts w:ascii="Times New Roman" w:eastAsiaTheme="minorEastAsia" w:hAnsi="Times New Roman" w:cs="Times New Roman"/>
+          <w:b/>
+          <w:sz w:val="24"/>
+          <w:szCs w:val="24"/>
+        </w:rPr>
+        <w:t>References</w:t>
+      </w:r>
+    </w:p>
+    <w:p>
+      <w:pPr>
+        <w:rPr>
+          <w:rFonts w:ascii="Times New Roman" w:eastAsiaTheme="minorEastAsia" w:hAnsi="Times New Roman" w:cs="Times New Roman"/>
+          <w:sz w:val="24"/>
+          <w:szCs w:val="24"/>
+        </w:rPr>
+      </w:pPr>
+      <w:proofErr w:type="spellStart"/>
+      <w:r>
+        <w:rPr>
+          <w:rFonts w:ascii="Times New Roman" w:eastAsiaTheme="minorEastAsia" w:hAnsi="Times New Roman" w:cs="Times New Roman"/>
+          <w:sz w:val="24"/>
+          <w:szCs w:val="24"/>
+        </w:rPr>
+        <w:t>Caminha</w:t>
+      </w:r>
+      <w:proofErr w:type="spellEnd"/>
+      <w:r>
+        <w:rPr>
+          <w:rFonts w:ascii="Times New Roman" w:eastAsiaTheme="minorEastAsia" w:hAnsi="Times New Roman" w:cs="Times New Roman"/>
+          <w:sz w:val="24"/>
+          <w:szCs w:val="24"/>
+        </w:rPr>
+        <w:t xml:space="preserve">, G (2018, March 13). The CFL Condition and How to Choose Your Timestep Size. </w:t>
+      </w:r>
+    </w:p>
+    <w:p>
+      <w:pPr>
         <w:ind w:firstLine="720"/>
         <w:rPr>
           <w:rFonts w:ascii="Times New Roman" w:eastAsiaTheme="minorEastAsia" w:hAnsi="Times New Roman" w:cs="Times New Roman"/>
@@ -35558,7 +35632,7 @@
         </w:rPr>
         <w:t xml:space="preserve">Retrieved from </w:t>
       </w:r>
-      <w:hyperlink r:id="rId20" w:history="1">
+      <w:hyperlink r:id="rId22" w:history="1">
         <w:r>
           <w:rPr>
             <w:rStyle w:val="Hyperlink"/>
@@ -35604,7 +35678,7 @@
           <w:szCs w:val="24"/>
         </w:rPr>
       </w:pPr>
-      <w:hyperlink r:id="rId21" w:history="1">
+      <w:hyperlink r:id="rId23" w:history="1">
         <w:r>
           <w:rPr>
             <w:rStyle w:val="Hyperlink"/>
@@ -35634,7 +35708,7 @@
       </w:pPr>
     </w:p>
     <w:sectPr>
-      <w:headerReference w:type="default" r:id="rId22"/>
+      <w:headerReference w:type="default" r:id="rId24"/>
       <w:pgSz w:w="12240" w:h="15840"/>
       <w:pgMar w:top="1440" w:right="1440" w:bottom="1440" w:left="1440" w:header="720" w:footer="720" w:gutter="0"/>
       <w:cols w:space="720"/>
@@ -39441,7 +39515,7 @@
 </file>
 
 <file path=customXml/itemProps1.xml><?xml version="1.0" encoding="utf-8"?>
-<ds:datastoreItem xmlns:ds="http://schemas.openxmlformats.org/officeDocument/2006/customXml" ds:itemID="{199F1701-86F8-4D79-B190-EEAB934BD9F2}">
+<ds:datastoreItem xmlns:ds="http://schemas.openxmlformats.org/officeDocument/2006/customXml" ds:itemID="{80AB24B4-D744-40F1-8FBA-17F8C8733808}">
   <ds:schemaRefs>
     <ds:schemaRef ds:uri="http://schemas.openxmlformats.org/officeDocument/2006/bibliography"/>
   </ds:schemaRefs>

</xml_diff>